<commit_message>
Added UI images to leetcode_extensions_flow.docx
</commit_message>
<xml_diff>
--- a/leetcode_extension _flow.docx
+++ b/leetcode_extension _flow.docx
@@ -85,12 +85,12 @@
           <wp:inline distB="114300" distT="114300" distL="114300" distR="114300">
             <wp:extent cx="2562225" cy="1744787"/>
             <wp:effectExtent b="0" l="0" r="0" t="0"/>
-            <wp:docPr id="2" name="image1.png"/>
+            <wp:docPr id="4" name="image4.png"/>
             <a:graphic>
               <a:graphicData uri="http://schemas.openxmlformats.org/drawingml/2006/picture">
                 <pic:pic>
                   <pic:nvPicPr>
-                    <pic:cNvPr id="0" name="image1.png"/>
+                    <pic:cNvPr id="0" name="image4.png"/>
                     <pic:cNvPicPr preferRelativeResize="0"/>
                   </pic:nvPicPr>
                   <pic:blipFill>
@@ -126,12 +126,12 @@
           <wp:inline distB="114300" distT="114300" distL="114300" distR="114300">
             <wp:extent cx="2790825" cy="1750888"/>
             <wp:effectExtent b="0" l="0" r="0" t="0"/>
-            <wp:docPr id="6" name="image4.png"/>
+            <wp:docPr id="9" name="image5.png"/>
             <a:graphic>
               <a:graphicData uri="http://schemas.openxmlformats.org/drawingml/2006/picture">
                 <pic:pic>
                   <pic:nvPicPr>
-                    <pic:cNvPr id="0" name="image4.png"/>
+                    <pic:cNvPr id="0" name="image5.png"/>
                     <pic:cNvPicPr preferRelativeResize="0"/>
                   </pic:nvPicPr>
                   <pic:blipFill>
@@ -388,7 +388,58 @@
         <w:rPr>
           <w:rtl w:val="0"/>
         </w:rPr>
-        <w:t xml:space="preserve">5. While displaying the rank of friends in the friends section, display the username, rank, along with other details like total score, finish time(including penalties), submission time for each question that are visible to any other user in the rank page style present in the global section. </w:t>
+        <w:t xml:space="preserve">5. While displaying the rank of friends in the friends section, display the username, rank, along with other details like total score, finish time(including penalties), submission time for each question that are visible to any other user in the rank page style present in the global section.</w:t>
+      </w:r>
+    </w:p>
+    <w:p>
+      <w:pPr>
+        <w:rPr/>
+      </w:pPr>
+      <w:r>
+        <w:rPr>
+          <w:rtl w:val="0"/>
+        </w:rPr>
+        <w:t xml:space="preserve">6. If a user clicks on the Friends button such that friends ranking is NOT yet stored in Chrome local storage, then a modal gets popped up which asks the user to wait few seconds.</w:t>
+      </w:r>
+      <w:r>
+        <w:rPr/>
+        <w:drawing>
+          <wp:inline distB="114300" distT="114300" distL="114300" distR="114300">
+            <wp:extent cx="5731200" cy="2590800"/>
+            <wp:effectExtent b="0" l="0" r="0" t="0"/>
+            <wp:docPr id="2" name="image10.png"/>
+            <a:graphic>
+              <a:graphicData uri="http://schemas.openxmlformats.org/drawingml/2006/picture">
+                <pic:pic>
+                  <pic:nvPicPr>
+                    <pic:cNvPr id="0" name="image10.png"/>
+                    <pic:cNvPicPr preferRelativeResize="0"/>
+                  </pic:nvPicPr>
+                  <pic:blipFill>
+                    <a:blip r:embed="rId11"/>
+                    <a:srcRect b="0" l="0" r="0" t="0"/>
+                    <a:stretch>
+                      <a:fillRect/>
+                    </a:stretch>
+                  </pic:blipFill>
+                  <pic:spPr>
+                    <a:xfrm>
+                      <a:off x="0" y="0"/>
+                      <a:ext cx="5731200" cy="2590800"/>
+                    </a:xfrm>
+                    <a:prstGeom prst="rect"/>
+                    <a:ln/>
+                  </pic:spPr>
+                </pic:pic>
+              </a:graphicData>
+            </a:graphic>
+          </wp:inline>
+        </w:drawing>
+      </w:r>
+      <w:r>
+        <w:rPr>
+          <w:rtl w:val="0"/>
+        </w:rPr>
       </w:r>
     </w:p>
     <w:p>
@@ -421,7 +472,7 @@
         </w:rPr>
         <w:t xml:space="preserve">Now, some important points regarding the implementation of these features in our extension for the </w:t>
       </w:r>
-      <w:hyperlink r:id="rId11">
+      <w:hyperlink r:id="rId12">
         <w:r>
           <w:rPr>
             <w:color w:val="1155cc"/>
@@ -469,16 +520,16 @@
           <wp:inline distB="114300" distT="114300" distL="114300" distR="114300">
             <wp:extent cx="5642910" cy="1646723"/>
             <wp:effectExtent b="0" l="0" r="0" t="0"/>
-            <wp:docPr id="7" name="image5.png"/>
+            <wp:docPr id="10" name="image8.png"/>
             <a:graphic>
               <a:graphicData uri="http://schemas.openxmlformats.org/drawingml/2006/picture">
                 <pic:pic>
                   <pic:nvPicPr>
-                    <pic:cNvPr id="0" name="image5.png"/>
+                    <pic:cNvPr id="0" name="image8.png"/>
                     <pic:cNvPicPr preferRelativeResize="0"/>
                   </pic:nvPicPr>
                   <pic:blipFill>
-                    <a:blip r:embed="rId12"/>
+                    <a:blip r:embed="rId13"/>
                     <a:srcRect b="0" l="0" r="0" t="0"/>
                     <a:stretch>
                       <a:fillRect/>
@@ -615,7 +666,7 @@
           <wp:inline distB="114300" distT="114300" distL="114300" distR="114300">
             <wp:extent cx="2767013" cy="1636824"/>
             <wp:effectExtent b="0" l="0" r="0" t="0"/>
-            <wp:docPr id="4" name="image7.png"/>
+            <wp:docPr id="7" name="image7.png"/>
             <a:graphic>
               <a:graphicData uri="http://schemas.openxmlformats.org/drawingml/2006/picture">
                 <pic:pic>
@@ -624,7 +675,7 @@
                     <pic:cNvPicPr preferRelativeResize="0"/>
                   </pic:nvPicPr>
                   <pic:blipFill>
-                    <a:blip r:embed="rId13"/>
+                    <a:blip r:embed="rId14"/>
                     <a:srcRect b="0" l="0" r="0" t="0"/>
                     <a:stretch>
                       <a:fillRect/>
@@ -714,16 +765,16 @@
           <wp:inline distB="114300" distT="114300" distL="114300" distR="114300">
             <wp:extent cx="2843213" cy="1450789"/>
             <wp:effectExtent b="0" l="0" r="0" t="0"/>
-            <wp:docPr id="1" name="image3.png"/>
+            <wp:docPr id="1" name="image2.png"/>
             <a:graphic>
               <a:graphicData uri="http://schemas.openxmlformats.org/drawingml/2006/picture">
                 <pic:pic>
                   <pic:nvPicPr>
-                    <pic:cNvPr id="0" name="image3.png"/>
+                    <pic:cNvPr id="0" name="image2.png"/>
                     <pic:cNvPicPr preferRelativeResize="0"/>
                   </pic:nvPicPr>
                   <pic:blipFill>
-                    <a:blip r:embed="rId14"/>
+                    <a:blip r:embed="rId15"/>
                     <a:srcRect b="0" l="0" r="0" t="0"/>
                     <a:stretch>
                       <a:fillRect/>
@@ -769,107 +820,6 @@
         </w:rPr>
         <w:t xml:space="preserve">II) The code inside </w:t>
       </w:r>
-      <w:hyperlink r:id="rId15">
-        <w:r>
-          <w:rPr>
-            <w:color w:val="1155cc"/>
-            <w:u w:val="single"/>
-            <w:rtl w:val="0"/>
-          </w:rPr>
-          <w:t xml:space="preserve">popup.js</w:t>
-        </w:r>
-      </w:hyperlink>
-      <w:r>
-        <w:rPr>
-          <w:rtl w:val="0"/>
-        </w:rPr>
-        <w:t xml:space="preserve">, popup.html, and popup.css should make sure:</w:t>
-      </w:r>
-    </w:p>
-    <w:p>
-      <w:pPr>
-        <w:rPr/>
-      </w:pPr>
-      <w:r>
-        <w:rPr>
-          <w:rtl w:val="0"/>
-        </w:rPr>
-      </w:r>
-    </w:p>
-    <w:p>
-      <w:pPr>
-        <w:rPr/>
-      </w:pPr>
-      <w:r>
-        <w:rPr>
-          <w:rtl w:val="0"/>
-        </w:rPr>
-        <w:t xml:space="preserve">a) If there is no current friend present in the Chrome local storage, then it will display "There is no current friend."</w:t>
-      </w:r>
-    </w:p>
-    <w:p>
-      <w:pPr>
-        <w:rPr/>
-      </w:pPr>
-      <w:r>
-        <w:rPr>
-          <w:rtl w:val="0"/>
-        </w:rPr>
-        <w:t xml:space="preserve">b) Else, the username, user_slug, contest rating, and last submission date of the user are displayed row-wise. Also, if we click on the row, then it will redirect us to the user's LeetCode account(URL for his LeetCode account is: "https://leetcode.com/u/user_slug/")</w:t>
-      </w:r>
-    </w:p>
-    <w:p>
-      <w:pPr>
-        <w:rPr/>
-      </w:pPr>
-      <w:r>
-        <w:rPr>
-          <w:rtl w:val="0"/>
-        </w:rPr>
-      </w:r>
-    </w:p>
-    <w:p>
-      <w:pPr>
-        <w:rPr/>
-      </w:pPr>
-      <w:r>
-        <w:rPr>
-          <w:rtl w:val="0"/>
-        </w:rPr>
-        <w:t xml:space="preserve">Some important points regarding the implementation of these features in our extension inside the popup.js:</w:t>
-      </w:r>
-    </w:p>
-    <w:p>
-      <w:pPr>
-        <w:rPr/>
-      </w:pPr>
-      <w:r>
-        <w:rPr>
-          <w:rtl w:val="0"/>
-        </w:rPr>
-      </w:r>
-    </w:p>
-    <w:p>
-      <w:pPr>
-        <w:rPr/>
-      </w:pPr>
-      <w:r>
-        <w:rPr>
-          <w:rtl w:val="0"/>
-        </w:rPr>
-        <w:t xml:space="preserve">i) The styling for popup.html is done using popup.css, and the content is rendered dynamically using code written in popup.js</w:t>
-      </w:r>
-    </w:p>
-    <w:p>
-      <w:pPr>
-        <w:rPr/>
-      </w:pPr>
-      <w:r>
-        <w:rPr>
-          <w:rtl w:val="0"/>
-        </w:rPr>
-        <w:t xml:space="preserve">ii) The latest rating and last submission of the user for </w:t>
-      </w:r>
       <w:hyperlink r:id="rId16">
         <w:r>
           <w:rPr>
@@ -884,6 +834,107 @@
         <w:rPr>
           <w:rtl w:val="0"/>
         </w:rPr>
+        <w:t xml:space="preserve">, popup.html, and popup.css should make sure:</w:t>
+      </w:r>
+    </w:p>
+    <w:p>
+      <w:pPr>
+        <w:rPr/>
+      </w:pPr>
+      <w:r>
+        <w:rPr>
+          <w:rtl w:val="0"/>
+        </w:rPr>
+      </w:r>
+    </w:p>
+    <w:p>
+      <w:pPr>
+        <w:rPr/>
+      </w:pPr>
+      <w:r>
+        <w:rPr>
+          <w:rtl w:val="0"/>
+        </w:rPr>
+        <w:t xml:space="preserve">a) If there is no current friend present in the Chrome local storage, then it will display "There is no current friend."</w:t>
+      </w:r>
+    </w:p>
+    <w:p>
+      <w:pPr>
+        <w:rPr/>
+      </w:pPr>
+      <w:r>
+        <w:rPr>
+          <w:rtl w:val="0"/>
+        </w:rPr>
+        <w:t xml:space="preserve">b) Else, the username, user_slug, contest rating, and last submission date of the user are displayed row-wise. Also, if we click on the row, then it will redirect us to the user's LeetCode account(URL for his LeetCode account is: "https://leetcode.com/u/user_slug/")</w:t>
+      </w:r>
+    </w:p>
+    <w:p>
+      <w:pPr>
+        <w:rPr/>
+      </w:pPr>
+      <w:r>
+        <w:rPr>
+          <w:rtl w:val="0"/>
+        </w:rPr>
+      </w:r>
+    </w:p>
+    <w:p>
+      <w:pPr>
+        <w:rPr/>
+      </w:pPr>
+      <w:r>
+        <w:rPr>
+          <w:rtl w:val="0"/>
+        </w:rPr>
+        <w:t xml:space="preserve">Some important points regarding the implementation of these features in our extension inside the popup.js:</w:t>
+      </w:r>
+    </w:p>
+    <w:p>
+      <w:pPr>
+        <w:rPr/>
+      </w:pPr>
+      <w:r>
+        <w:rPr>
+          <w:rtl w:val="0"/>
+        </w:rPr>
+      </w:r>
+    </w:p>
+    <w:p>
+      <w:pPr>
+        <w:rPr/>
+      </w:pPr>
+      <w:r>
+        <w:rPr>
+          <w:rtl w:val="0"/>
+        </w:rPr>
+        <w:t xml:space="preserve">i) The styling for popup.html is done using popup.css, and the content is rendered dynamically using code written in popup.js</w:t>
+      </w:r>
+    </w:p>
+    <w:p>
+      <w:pPr>
+        <w:rPr/>
+      </w:pPr>
+      <w:r>
+        <w:rPr>
+          <w:rtl w:val="0"/>
+        </w:rPr>
+        <w:t xml:space="preserve">ii) The latest rating and last submission of the user for </w:t>
+      </w:r>
+      <w:hyperlink r:id="rId17">
+        <w:r>
+          <w:rPr>
+            <w:color w:val="1155cc"/>
+            <w:u w:val="single"/>
+            <w:rtl w:val="0"/>
+          </w:rPr>
+          <w:t xml:space="preserve">popup.js</w:t>
+        </w:r>
+      </w:hyperlink>
+      <w:r>
+        <w:rPr>
+          <w:rtl w:val="0"/>
+        </w:rPr>
         <w:t xml:space="preserve"> was obtained using the GraphQL request to leetcode.com/graphql API. Corresponding query:</w:t>
         <w:br w:type="textWrapping"/>
       </w:r>
@@ -893,16 +944,16 @@
           <wp:inline distB="114300" distT="114300" distL="114300" distR="114300">
             <wp:extent cx="2781300" cy="983202"/>
             <wp:effectExtent b="0" l="0" r="0" t="0"/>
-            <wp:docPr id="5" name="image2.png"/>
+            <wp:docPr id="8" name="image1.png"/>
             <a:graphic>
               <a:graphicData uri="http://schemas.openxmlformats.org/drawingml/2006/picture">
                 <pic:pic>
                   <pic:nvPicPr>
-                    <pic:cNvPr id="0" name="image2.png"/>
+                    <pic:cNvPr id="0" name="image1.png"/>
                     <pic:cNvPicPr preferRelativeResize="0"/>
                   </pic:nvPicPr>
                   <pic:blipFill>
-                    <a:blip r:embed="rId17"/>
+                    <a:blip r:embed="rId18"/>
                     <a:srcRect b="0" l="0" r="0" t="0"/>
                     <a:stretch>
                       <a:fillRect/>
@@ -928,16 +979,16 @@
           <wp:inline distB="114300" distT="114300" distL="114300" distR="114300">
             <wp:extent cx="2747963" cy="997048"/>
             <wp:effectExtent b="0" l="0" r="0" t="0"/>
-            <wp:docPr id="3" name="image6.png"/>
+            <wp:docPr id="6" name="image3.png"/>
             <a:graphic>
               <a:graphicData uri="http://schemas.openxmlformats.org/drawingml/2006/picture">
                 <pic:pic>
                   <pic:nvPicPr>
-                    <pic:cNvPr id="0" name="image6.png"/>
+                    <pic:cNvPr id="0" name="image3.png"/>
                     <pic:cNvPicPr preferRelativeResize="0"/>
                   </pic:nvPicPr>
                   <pic:blipFill>
-                    <a:blip r:embed="rId18"/>
+                    <a:blip r:embed="rId19"/>
                     <a:srcRect b="0" l="0" r="0" t="0"/>
                     <a:stretch>
                       <a:fillRect/>
@@ -977,6 +1028,135 @@
       <w:pPr>
         <w:rPr/>
       </w:pPr>
+      <w:r>
+        <w:rPr>
+          <w:rtl w:val="0"/>
+        </w:rPr>
+      </w:r>
+    </w:p>
+    <w:p>
+      <w:pPr>
+        <w:rPr/>
+      </w:pPr>
+      <w:r>
+        <w:rPr>
+          <w:rtl w:val="0"/>
+        </w:rPr>
+      </w:r>
+    </w:p>
+    <w:p>
+      <w:pPr>
+        <w:rPr/>
+      </w:pPr>
+      <w:r>
+        <w:rPr>
+          <w:rtl w:val="0"/>
+        </w:rPr>
+        <w:t xml:space="preserve">Some important UI images:</w:t>
+        <w:br w:type="textWrapping"/>
+        <w:t xml:space="preserve">a) Friends Ranking Page:</w:t>
+      </w:r>
+      <w:r>
+        <w:rPr/>
+        <w:drawing>
+          <wp:inline distB="114300" distT="114300" distL="114300" distR="114300">
+            <wp:extent cx="5731200" cy="2933700"/>
+            <wp:effectExtent b="0" l="0" r="0" t="0"/>
+            <wp:docPr id="3" name="image9.png"/>
+            <a:graphic>
+              <a:graphicData uri="http://schemas.openxmlformats.org/drawingml/2006/picture">
+                <pic:pic>
+                  <pic:nvPicPr>
+                    <pic:cNvPr id="0" name="image9.png"/>
+                    <pic:cNvPicPr preferRelativeResize="0"/>
+                  </pic:nvPicPr>
+                  <pic:blipFill>
+                    <a:blip r:embed="rId20"/>
+                    <a:srcRect b="0" l="0" r="0" t="0"/>
+                    <a:stretch>
+                      <a:fillRect/>
+                    </a:stretch>
+                  </pic:blipFill>
+                  <pic:spPr>
+                    <a:xfrm>
+                      <a:off x="0" y="0"/>
+                      <a:ext cx="5731200" cy="2933700"/>
+                    </a:xfrm>
+                    <a:prstGeom prst="rect"/>
+                    <a:ln/>
+                  </pic:spPr>
+                </pic:pic>
+              </a:graphicData>
+            </a:graphic>
+          </wp:inline>
+        </w:drawing>
+      </w:r>
+      <w:r>
+        <w:rPr>
+          <w:rtl w:val="0"/>
+        </w:rPr>
+      </w:r>
+    </w:p>
+    <w:p>
+      <w:pPr>
+        <w:rPr/>
+      </w:pPr>
+      <w:r>
+        <w:rPr>
+          <w:rtl w:val="0"/>
+        </w:rPr>
+      </w:r>
+    </w:p>
+    <w:p>
+      <w:pPr>
+        <w:rPr/>
+      </w:pPr>
+      <w:r>
+        <w:rPr>
+          <w:rtl w:val="0"/>
+        </w:rPr>
+        <w:t xml:space="preserve">b) popup UI:</w:t>
+      </w:r>
+    </w:p>
+    <w:p>
+      <w:pPr>
+        <w:rPr/>
+      </w:pPr>
+      <w:r>
+        <w:rPr/>
+        <w:drawing>
+          <wp:inline distB="114300" distT="114300" distL="114300" distR="114300">
+            <wp:extent cx="2138363" cy="2934718"/>
+            <wp:effectExtent b="0" l="0" r="0" t="0"/>
+            <wp:docPr id="5" name="image6.png"/>
+            <a:graphic>
+              <a:graphicData uri="http://schemas.openxmlformats.org/drawingml/2006/picture">
+                <pic:pic>
+                  <pic:nvPicPr>
+                    <pic:cNvPr id="0" name="image6.png"/>
+                    <pic:cNvPicPr preferRelativeResize="0"/>
+                  </pic:nvPicPr>
+                  <pic:blipFill>
+                    <a:blip r:embed="rId21"/>
+                    <a:srcRect b="0" l="0" r="0" t="0"/>
+                    <a:stretch>
+                      <a:fillRect/>
+                    </a:stretch>
+                  </pic:blipFill>
+                  <pic:spPr>
+                    <a:xfrm>
+                      <a:off x="0" y="0"/>
+                      <a:ext cx="2138363" cy="2934718"/>
+                    </a:xfrm>
+                    <a:prstGeom prst="rect"/>
+                    <a:ln/>
+                  </pic:spPr>
+                </pic:pic>
+              </a:graphicData>
+            </a:graphic>
+          </wp:inline>
+        </w:drawing>
+      </w:r>
       <w:r>
         <w:rPr>
           <w:rtl w:val="0"/>

</xml_diff>

<commit_message>
Improved formatting of leetcode_extension_flow.docx
</commit_message>
<xml_diff>
--- a/leetcode_extension _flow.docx
+++ b/leetcode_extension _flow.docx
@@ -21,6 +21,16 @@
         <w:rPr>
           <w:rtl w:val="0"/>
         </w:rPr>
+      </w:r>
+    </w:p>
+    <w:p>
+      <w:pPr>
+        <w:rPr/>
+      </w:pPr>
+      <w:r>
+        <w:rPr>
+          <w:rtl w:val="0"/>
+        </w:rPr>
         <w:t xml:space="preserve">i) We heard that using leetcode.com/graphql we can fetch some important info, but that didn't include global rankings</w:t>
       </w:r>
     </w:p>
@@ -32,6 +42,16 @@
         <w:rPr>
           <w:rtl w:val="0"/>
         </w:rPr>
+      </w:r>
+    </w:p>
+    <w:p>
+      <w:pPr>
+        <w:rPr/>
+      </w:pPr>
+      <w:r>
+        <w:rPr>
+          <w:rtl w:val="0"/>
+        </w:rPr>
         <w:t xml:space="preserve">ii) We thought of another option of directly making the fetch to LeetCode rank webpage(1st rank page to 500 etc, rank page) and among the different users, save the friends element html and directly use that to display the results, but This approach was not feasable since leetcode's frontend is a spa made most probably using react. Therefore, using fetch(https://leetcode.com/contest/biweekly-contest-156/ranking/2/?region=global_v2) will return only the static part of index.html, and hence, dynamically rendered parts like the rank table, etc, will not get returned.</w:t>
       </w:r>
     </w:p>
@@ -41,6 +61,16 @@
       </w:pPr>
       <w:r>
         <w:rPr>
+          <w:rtl w:val="0"/>
+        </w:rPr>
+      </w:r>
+    </w:p>
+    <w:p>
+      <w:pPr>
+        <w:rPr/>
+      </w:pPr>
+      <w:r>
+        <w:rPr>
           <w:rFonts w:ascii="Arial Unicode MS" w:cs="Arial Unicode MS" w:eastAsia="Arial Unicode MS" w:hAnsi="Arial Unicode MS"/>
           <w:rtl w:val="0"/>
         </w:rPr>
@@ -55,7 +85,27 @@
         <w:rPr>
           <w:rtl w:val="0"/>
         </w:rPr>
+      </w:r>
+    </w:p>
+    <w:p>
+      <w:pPr>
+        <w:rPr/>
+      </w:pPr>
+      <w:r>
+        <w:rPr>
+          <w:rtl w:val="0"/>
+        </w:rPr>
         <w:t xml:space="preserve">iv) Each page had a global ranking of 25 users. We observed that it takes around 10 minutes to fetch the ranking of 500 pages (i.e, 12,500 users) if we request pages one by one. 10 minutes is a very long time, no user will wait for 10 minutes to get the ranks of their friends.</w:t>
+      </w:r>
+    </w:p>
+    <w:p>
+      <w:pPr>
+        <w:rPr/>
+      </w:pPr>
+      <w:r>
+        <w:rPr>
+          <w:rtl w:val="0"/>
+        </w:rPr>
       </w:r>
     </w:p>
     <w:p>
@@ -85,12 +135,12 @@
           <wp:inline distB="114300" distT="114300" distL="114300" distR="114300">
             <wp:extent cx="2562225" cy="1744787"/>
             <wp:effectExtent b="0" l="0" r="0" t="0"/>
-            <wp:docPr id="4" name="image4.png"/>
+            <wp:docPr id="4" name="image3.png"/>
             <a:graphic>
               <a:graphicData uri="http://schemas.openxmlformats.org/drawingml/2006/picture">
                 <pic:pic>
                   <pic:nvPicPr>
-                    <pic:cNvPr id="0" name="image4.png"/>
+                    <pic:cNvPr id="0" name="image3.png"/>
                     <pic:cNvPicPr preferRelativeResize="0"/>
                   </pic:nvPicPr>
                   <pic:blipFill>
@@ -126,12 +176,12 @@
           <wp:inline distB="114300" distT="114300" distL="114300" distR="114300">
             <wp:extent cx="2790825" cy="1750888"/>
             <wp:effectExtent b="0" l="0" r="0" t="0"/>
-            <wp:docPr id="9" name="image5.png"/>
+            <wp:docPr id="9" name="image8.png"/>
             <a:graphic>
               <a:graphicData uri="http://schemas.openxmlformats.org/drawingml/2006/picture">
                 <pic:pic>
                   <pic:nvPicPr>
-                    <pic:cNvPr id="0" name="image5.png"/>
+                    <pic:cNvPr id="0" name="image8.png"/>
                     <pic:cNvPicPr preferRelativeResize="0"/>
                   </pic:nvPicPr>
                   <pic:blipFill>
@@ -202,6 +252,16 @@
         </w:rPr>
         <w:t xml:space="preserve">In the above code, when we set poolLimit(=6) and batch_size(=250), BATCH_DELAY_MS(=6sec), we found the time to fetch all the pages to be minimum(=90sec). Therefore, in our extension, we used this value only.</w:t>
         <w:br w:type="textWrapping"/>
+      </w:r>
+    </w:p>
+    <w:p>
+      <w:pPr>
+        <w:rPr/>
+      </w:pPr>
+      <w:r>
+        <w:rPr>
+          <w:rtl w:val="0"/>
+        </w:rPr>
         <w:t xml:space="preserve">Note: i) poolLimit in the above code is the maximum number of promises that can run concurrently.</w:t>
       </w:r>
     </w:p>
@@ -271,6 +331,16 @@
         <w:rPr>
           <w:rtl w:val="0"/>
         </w:rPr>
+      </w:r>
+    </w:p>
+    <w:p>
+      <w:pPr>
+        <w:rPr/>
+      </w:pPr>
+      <w:r>
+        <w:rPr>
+          <w:rtl w:val="0"/>
+        </w:rPr>
         <w:t xml:space="preserve">I) The code inside </w:t>
       </w:r>
       <w:hyperlink r:id="rId9">
@@ -377,6 +447,16 @@
         <w:rPr>
           <w:rtl w:val="0"/>
         </w:rPr>
+      </w:r>
+    </w:p>
+    <w:p>
+      <w:pPr>
+        <w:rPr/>
+      </w:pPr>
+      <w:r>
+        <w:rPr>
+          <w:rtl w:val="0"/>
+        </w:rPr>
         <w:t xml:space="preserve">4. Create a button between the global and LLM button named "Friends", and when the user clicks on it then it will show rows of friends' performance who participated in this contest.</w:t>
       </w:r>
     </w:p>
@@ -388,7 +468,27 @@
         <w:rPr>
           <w:rtl w:val="0"/>
         </w:rPr>
+      </w:r>
+    </w:p>
+    <w:p>
+      <w:pPr>
+        <w:rPr/>
+      </w:pPr>
+      <w:r>
+        <w:rPr>
+          <w:rtl w:val="0"/>
+        </w:rPr>
         <w:t xml:space="preserve">5. While displaying the rank of friends in the friends section, display the username, rank, along with other details like total score, finish time(including penalties), submission time for each question that are visible to any other user in the rank page style present in the global section.</w:t>
+      </w:r>
+    </w:p>
+    <w:p>
+      <w:pPr>
+        <w:rPr/>
+      </w:pPr>
+      <w:r>
+        <w:rPr>
+          <w:rtl w:val="0"/>
+        </w:rPr>
       </w:r>
     </w:p>
     <w:p>
@@ -407,12 +507,12 @@
           <wp:inline distB="114300" distT="114300" distL="114300" distR="114300">
             <wp:extent cx="5731200" cy="2590800"/>
             <wp:effectExtent b="0" l="0" r="0" t="0"/>
-            <wp:docPr id="2" name="image10.png"/>
+            <wp:docPr id="2" name="image9.png"/>
             <a:graphic>
               <a:graphicData uri="http://schemas.openxmlformats.org/drawingml/2006/picture">
                 <pic:pic>
                   <pic:nvPicPr>
-                    <pic:cNvPr id="0" name="image10.png"/>
+                    <pic:cNvPr id="0" name="image9.png"/>
                     <pic:cNvPicPr preferRelativeResize="0"/>
                   </pic:nvPicPr>
                   <pic:blipFill>
@@ -520,12 +620,12 @@
           <wp:inline distB="114300" distT="114300" distL="114300" distR="114300">
             <wp:extent cx="5642910" cy="1646723"/>
             <wp:effectExtent b="0" l="0" r="0" t="0"/>
-            <wp:docPr id="10" name="image8.png"/>
+            <wp:docPr id="10" name="image10.png"/>
             <a:graphic>
               <a:graphicData uri="http://schemas.openxmlformats.org/drawingml/2006/picture">
                 <pic:pic>
                   <pic:nvPicPr>
-                    <pic:cNvPr id="0" name="image8.png"/>
+                    <pic:cNvPr id="0" name="image10.png"/>
                     <pic:cNvPicPr preferRelativeResize="0"/>
                   </pic:nvPicPr>
                   <pic:blipFill>
@@ -666,12 +766,12 @@
           <wp:inline distB="114300" distT="114300" distL="114300" distR="114300">
             <wp:extent cx="2767013" cy="1636824"/>
             <wp:effectExtent b="0" l="0" r="0" t="0"/>
-            <wp:docPr id="7" name="image7.png"/>
+            <wp:docPr id="7" name="image2.png"/>
             <a:graphic>
               <a:graphicData uri="http://schemas.openxmlformats.org/drawingml/2006/picture">
                 <pic:pic>
                   <pic:nvPicPr>
-                    <pic:cNvPr id="0" name="image7.png"/>
+                    <pic:cNvPr id="0" name="image2.png"/>
                     <pic:cNvPicPr preferRelativeResize="0"/>
                   </pic:nvPicPr>
                   <pic:blipFill>
@@ -765,12 +865,12 @@
           <wp:inline distB="114300" distT="114300" distL="114300" distR="114300">
             <wp:extent cx="2843213" cy="1450789"/>
             <wp:effectExtent b="0" l="0" r="0" t="0"/>
-            <wp:docPr id="1" name="image2.png"/>
+            <wp:docPr id="1" name="image6.png"/>
             <a:graphic>
               <a:graphicData uri="http://schemas.openxmlformats.org/drawingml/2006/picture">
                 <pic:pic>
                   <pic:nvPicPr>
-                    <pic:cNvPr id="0" name="image2.png"/>
+                    <pic:cNvPr id="0" name="image6.png"/>
                     <pic:cNvPicPr preferRelativeResize="0"/>
                   </pic:nvPicPr>
                   <pic:blipFill>
@@ -979,12 +1079,12 @@
           <wp:inline distB="114300" distT="114300" distL="114300" distR="114300">
             <wp:extent cx="2747963" cy="997048"/>
             <wp:effectExtent b="0" l="0" r="0" t="0"/>
-            <wp:docPr id="6" name="image3.png"/>
+            <wp:docPr id="6" name="image5.png"/>
             <a:graphic>
               <a:graphicData uri="http://schemas.openxmlformats.org/drawingml/2006/picture">
                 <pic:pic>
                   <pic:nvPicPr>
-                    <pic:cNvPr id="0" name="image3.png"/>
+                    <pic:cNvPr id="0" name="image5.png"/>
                     <pic:cNvPicPr preferRelativeResize="0"/>
                   </pic:nvPicPr>
                   <pic:blipFill>
@@ -1062,12 +1162,12 @@
           <wp:inline distB="114300" distT="114300" distL="114300" distR="114300">
             <wp:extent cx="5731200" cy="2933700"/>
             <wp:effectExtent b="0" l="0" r="0" t="0"/>
-            <wp:docPr id="3" name="image9.png"/>
+            <wp:docPr id="3" name="image7.png"/>
             <a:graphic>
               <a:graphicData uri="http://schemas.openxmlformats.org/drawingml/2006/picture">
                 <pic:pic>
                   <pic:nvPicPr>
-                    <pic:cNvPr id="0" name="image9.png"/>
+                    <pic:cNvPr id="0" name="image7.png"/>
                     <pic:cNvPicPr preferRelativeResize="0"/>
                   </pic:nvPicPr>
                   <pic:blipFill>
@@ -1128,12 +1228,12 @@
           <wp:inline distB="114300" distT="114300" distL="114300" distR="114300">
             <wp:extent cx="2138363" cy="2934718"/>
             <wp:effectExtent b="0" l="0" r="0" t="0"/>
-            <wp:docPr id="5" name="image6.png"/>
+            <wp:docPr id="5" name="image4.png"/>
             <a:graphic>
               <a:graphicData uri="http://schemas.openxmlformats.org/drawingml/2006/picture">
                 <pic:pic>
                   <pic:nvPicPr>
-                    <pic:cNvPr id="0" name="image6.png"/>
+                    <pic:cNvPr id="0" name="image4.png"/>
                     <pic:cNvPicPr preferRelativeResize="0"/>
                   </pic:nvPicPr>
                   <pic:blipFill>

</xml_diff>